<commit_message>
Advances in Group Report, and better fits in parameter fits, with better latex fit lines on exported graphs
</commit_message>
<xml_diff>
--- a/Group Studies/Final Report Related/Submissions/Hubble/Hubble MONEILL.docx
+++ b/Group Studies/Final Report Related/Submissions/Hubble/Hubble MONEILL.docx
@@ -140,7 +140,15 @@
         <w:t>, as shown in fig!!</w:t>
       </w:r>
       <w:r>
-        <w:t>(image of Hubble)!!</w:t>
+        <w:t>(</w:t>
+      </w:r>
+      <w:proofErr w:type="gramStart"/>
+      <w:r>
+        <w:t>image</w:t>
+      </w:r>
+      <w:proofErr w:type="gramEnd"/>
+      <w:r>
+        <w:t xml:space="preserve"> of Hubble)!!</w:t>
       </w:r>
       <w:r>
         <w:t>,</w:t>
@@ -169,7 +177,15 @@
         <w:jc w:val="center"/>
       </w:pPr>
       <w:r>
-        <w:t>(insert image: Hubble Space Telescope)</w:t>
+        <w:t>(</w:t>
+      </w:r>
+      <w:proofErr w:type="gramStart"/>
+      <w:r>
+        <w:t>insert</w:t>
+      </w:r>
+      <w:proofErr w:type="gramEnd"/>
+      <w:r>
+        <w:t xml:space="preserve"> image: Hubble Space Telescope)</w:t>
       </w:r>
     </w:p>
     <w:p>
@@ -177,7 +193,15 @@
         <w:jc w:val="center"/>
       </w:pPr>
       <w:r>
-        <w:t>(caption: Photograph of HST orbiting the Earth)</w:t>
+        <w:t>(</w:t>
+      </w:r>
+      <w:proofErr w:type="gramStart"/>
+      <w:r>
+        <w:t>caption</w:t>
+      </w:r>
+      <w:proofErr w:type="gramEnd"/>
+      <w:r>
+        <w:t>: Photograph of HST orbiting the Earth)</w:t>
       </w:r>
     </w:p>
     <w:p>
@@ -255,10 +279,23 @@
         <w:t xml:space="preserve">been able to study the atmospheric composition of extra-solar planets and </w:t>
       </w:r>
       <w:r>
-        <w:t xml:space="preserve">take the first visible light picture of a planet outside our solar system; </w:t>
-      </w:r>
-      <w:r>
-        <w:t>Fomalhaut b</w:t>
+        <w:t xml:space="preserve">take the first visible light picture of a planet </w:t>
+      </w:r>
+      <w:proofErr w:type="gramStart"/>
+      <w:r>
+        <w:t>outside</w:t>
+      </w:r>
+      <w:proofErr w:type="gramEnd"/>
+      <w:r>
+        <w:t xml:space="preserve"> our solar system; </w:t>
+      </w:r>
+      <w:proofErr w:type="spellStart"/>
+      <w:r>
+        <w:t>Fomalhaut</w:t>
+      </w:r>
+      <w:proofErr w:type="spellEnd"/>
+      <w:r>
+        <w:t xml:space="preserve"> b</w:t>
       </w:r>
       <w:r>
         <w:t xml:space="preserve"> </w:t>
@@ -288,7 +325,23 @@
           <w:color w:val="000000"/>
           <w:shd w:val="clear" w:color="auto" w:fill="FFFFFF"/>
         </w:rPr>
-        <w:t>Many EoR galaxies and candidate galaxies have been identified using HST data. In December 1995 the HST was pointed at what was believed to be a fairly empty</w:t>
+        <w:t xml:space="preserve">Many </w:t>
+      </w:r>
+      <w:proofErr w:type="spellStart"/>
+      <w:r>
+        <w:rPr>
+          <w:color w:val="000000"/>
+          <w:shd w:val="clear" w:color="auto" w:fill="FFFFFF"/>
+        </w:rPr>
+        <w:t>EoR</w:t>
+      </w:r>
+      <w:proofErr w:type="spellEnd"/>
+      <w:r>
+        <w:rPr>
+          <w:color w:val="000000"/>
+          <w:shd w:val="clear" w:color="auto" w:fill="FFFFFF"/>
+        </w:rPr>
+        <w:t xml:space="preserve"> galaxies and candidate galaxies have been identified using HST data. In December 1995 the HST was pointed at what was believed to be a fairly empty</w:t>
       </w:r>
       <w:r>
         <w:rPr>
@@ -374,124 +427,6 @@
           <w:shd w:val="clear" w:color="auto" w:fill="FFFFFF"/>
         </w:rPr>
         <w:t xml:space="preserve">papers. </w:t>
-      </w:r>
-    </w:p>
-    <w:p>
-      <w:r>
-        <w:rPr>
-          <w:color w:val="000000"/>
-          <w:shd w:val="clear" w:color="auto" w:fill="FFFFFF"/>
-        </w:rPr>
-        <w:t>In 2004 its successor was revealed, th</w:t>
-      </w:r>
-      <w:r>
-        <w:rPr>
-          <w:color w:val="000000"/>
-          <w:shd w:val="clear" w:color="auto" w:fill="FFFFFF"/>
-        </w:rPr>
-        <w:t>e Hubble Ultra Deep Field (UDF);</w:t>
-      </w:r>
-      <w:r>
-        <w:rPr>
-          <w:color w:val="000000"/>
-          <w:shd w:val="clear" w:color="auto" w:fill="FFFFFF"/>
-        </w:rPr>
-        <w:t xml:space="preserve"> a million-second exposure in a </w:t>
-      </w:r>
-      <w:r>
-        <w:rPr>
-          <w:color w:val="000000"/>
-          <w:shd w:val="clear" w:color="auto" w:fill="FFFFFF"/>
-        </w:rPr>
-        <w:t xml:space="preserve">200”x200” area of sky containing </w:t>
-      </w:r>
-      <w:r>
-        <w:rPr>
-          <w:color w:val="000000"/>
-          <w:shd w:val="clear" w:color="auto" w:fill="FFFFFF"/>
-        </w:rPr>
-        <w:t xml:space="preserve">10,000 galaxies </w:t>
-      </w:r>
-      <w:r>
-        <w:rPr>
-          <w:color w:val="000000"/>
-          <w:shd w:val="clear" w:color="auto" w:fill="FFFFFF"/>
-        </w:rPr>
-        <w:t xml:space="preserve">stretching back 13 billion years </w:t>
-      </w:r>
-      <w:r>
-        <w:t>[Hubsite_2</w:t>
-      </w:r>
-      <w:r>
-        <w:t>]</w:t>
-      </w:r>
-      <w:r>
-        <w:rPr>
-          <w:color w:val="000000"/>
-          <w:shd w:val="clear" w:color="auto" w:fill="FFFFFF"/>
-        </w:rPr>
-        <w:t>. This exposure utilised the recently installed Advanced Camera for Surveys (ACS)</w:t>
-      </w:r>
-      <w:r>
-        <w:rPr>
-          <w:color w:val="000000"/>
-          <w:shd w:val="clear" w:color="auto" w:fill="FFFFFF"/>
-        </w:rPr>
-        <w:t xml:space="preserve">. This </w:t>
-      </w:r>
-      <w:r>
-        <w:rPr>
-          <w:color w:val="000000"/>
-          <w:shd w:val="clear" w:color="auto" w:fill="FFFFFF"/>
-        </w:rPr>
-        <w:t xml:space="preserve">survey </w:t>
-      </w:r>
-      <w:r>
-        <w:rPr>
-          <w:color w:val="000000"/>
-          <w:shd w:val="clear" w:color="auto" w:fill="FFFFFF"/>
-        </w:rPr>
-        <w:t>was further refined in September 2012 in the Hubble eXtreme Deep Field (XDF)</w:t>
-      </w:r>
-      <w:r>
-        <w:rPr>
-          <w:color w:val="000000"/>
-          <w:shd w:val="clear" w:color="auto" w:fill="FFFFFF"/>
-        </w:rPr>
-        <w:t xml:space="preserve"> </w:t>
-      </w:r>
-      <w:r>
-        <w:rPr>
-          <w:color w:val="000000"/>
-          <w:shd w:val="clear" w:color="auto" w:fill="FFFFFF"/>
-        </w:rPr>
-        <w:t>which utilised the recently installed WFC3 camera</w:t>
-      </w:r>
-      <w:r>
-        <w:rPr>
-          <w:color w:val="000000"/>
-          <w:shd w:val="clear" w:color="auto" w:fill="FFFFFF"/>
-        </w:rPr>
-        <w:t xml:space="preserve"> as well as combining over 2000 separate exposures from different sources</w:t>
-      </w:r>
-      <w:r>
-        <w:rPr>
-          <w:color w:val="000000"/>
-          <w:shd w:val="clear" w:color="auto" w:fill="FFFFFF"/>
-        </w:rPr>
-        <w:t xml:space="preserve"> [ESA_2</w:t>
-      </w:r>
-      <w:r>
-        <w:rPr>
-          <w:color w:val="000000"/>
-          <w:shd w:val="clear" w:color="auto" w:fill="FFFFFF"/>
-        </w:rPr>
-        <w:t>].</w:t>
-      </w:r>
-    </w:p>
-    <w:p>
-      <w:r>
-        <w:t>Operation:</w:t>
       </w:r>
     </w:p>
     <w:p>
@@ -502,40 +437,96 @@
         </w:rPr>
       </w:pPr>
       <w:r>
-        <w:t xml:space="preserve">The HST </w:t>
-      </w:r>
-      <w:r>
-        <w:t>is operated remotely from the earth, i</w:t>
-      </w:r>
-      <w:r>
-        <w:t>t</w:t>
-      </w:r>
-      <w:r>
-        <w:t xml:space="preserve"> has 4 antennae which can send and receive signals </w:t>
-      </w:r>
-      <w:r>
-        <w:t xml:space="preserve">from the </w:t>
-      </w:r>
-      <w:r>
-        <w:rPr>
-          <w:color w:val="000000"/>
-          <w:shd w:val="clear" w:color="auto" w:fill="FFFFFF"/>
-        </w:rPr>
-        <w:t>Flight Operations Team at Goddard Space Flight Center in Greenbelt, M</w:t>
-      </w:r>
-      <w:r>
-        <w:rPr>
-          <w:color w:val="000000"/>
-          <w:shd w:val="clear" w:color="auto" w:fill="FFFFFF"/>
-        </w:rPr>
-        <w:t>arylan</w:t>
-      </w:r>
-      <w:r>
-        <w:rPr>
-          <w:color w:val="000000"/>
-          <w:shd w:val="clear" w:color="auto" w:fill="FFFFFF"/>
-        </w:rPr>
-        <w:t>d</w:t>
+        <w:rPr>
+          <w:color w:val="000000"/>
+          <w:shd w:val="clear" w:color="auto" w:fill="FFFFFF"/>
+        </w:rPr>
+        <w:t>In 2004 its successor was revealed, th</w:t>
+      </w:r>
+      <w:r>
+        <w:rPr>
+          <w:color w:val="000000"/>
+          <w:shd w:val="clear" w:color="auto" w:fill="FFFFFF"/>
+        </w:rPr>
+        <w:t>e Hubble Ultra Deep Field (UDF);</w:t>
+      </w:r>
+      <w:r>
+        <w:rPr>
+          <w:color w:val="000000"/>
+          <w:shd w:val="clear" w:color="auto" w:fill="FFFFFF"/>
+        </w:rPr>
+        <w:t xml:space="preserve"> a million-second exposure in a </w:t>
+      </w:r>
+      <w:r>
+        <w:rPr>
+          <w:color w:val="000000"/>
+          <w:shd w:val="clear" w:color="auto" w:fill="FFFFFF"/>
+        </w:rPr>
+        <w:t xml:space="preserve">200”x200” area of sky containing </w:t>
+      </w:r>
+      <w:r>
+        <w:rPr>
+          <w:color w:val="000000"/>
+          <w:shd w:val="clear" w:color="auto" w:fill="FFFFFF"/>
+        </w:rPr>
+        <w:t xml:space="preserve">10,000 galaxies </w:t>
+      </w:r>
+      <w:r>
+        <w:rPr>
+          <w:color w:val="000000"/>
+          <w:shd w:val="clear" w:color="auto" w:fill="FFFFFF"/>
+        </w:rPr>
+        <w:t xml:space="preserve">stretching back 13 billion years </w:t>
+      </w:r>
+      <w:r>
+        <w:t>[Hubsite_2</w:t>
+      </w:r>
+      <w:r>
+        <w:t>]</w:t>
+      </w:r>
+      <w:r>
+        <w:rPr>
+          <w:color w:val="000000"/>
+          <w:shd w:val="clear" w:color="auto" w:fill="FFFFFF"/>
+        </w:rPr>
+        <w:t>. This exposure utilised the recently installed Advanced Camera for Surveys (ACS)</w:t>
+      </w:r>
+      <w:r>
+        <w:rPr>
+          <w:color w:val="000000"/>
+          <w:shd w:val="clear" w:color="auto" w:fill="FFFFFF"/>
+        </w:rPr>
+        <w:t xml:space="preserve">. This </w:t>
+      </w:r>
+      <w:r>
+        <w:rPr>
+          <w:color w:val="000000"/>
+          <w:shd w:val="clear" w:color="auto" w:fill="FFFFFF"/>
+        </w:rPr>
+        <w:t xml:space="preserve">survey </w:t>
+      </w:r>
+      <w:r>
+        <w:rPr>
+          <w:color w:val="000000"/>
+          <w:shd w:val="clear" w:color="auto" w:fill="FFFFFF"/>
+        </w:rPr>
+        <w:t xml:space="preserve">was further refined in September 2012 in the Hubble </w:t>
+      </w:r>
+      <w:proofErr w:type="spellStart"/>
+      <w:r>
+        <w:rPr>
+          <w:color w:val="000000"/>
+          <w:shd w:val="clear" w:color="auto" w:fill="FFFFFF"/>
+        </w:rPr>
+        <w:t>eXtreme</w:t>
+      </w:r>
+      <w:proofErr w:type="spellEnd"/>
+      <w:r>
+        <w:rPr>
+          <w:color w:val="000000"/>
+          <w:shd w:val="clear" w:color="auto" w:fill="FFFFFF"/>
+        </w:rPr>
+        <w:t xml:space="preserve"> Deep Field (XDF)</w:t>
       </w:r>
       <w:r>
         <w:rPr>
@@ -549,121 +540,142 @@
           <w:color w:val="000000"/>
           <w:shd w:val="clear" w:color="auto" w:fill="FFFFFF"/>
         </w:rPr>
-        <w:t>via the Tracking and Data Relay Satellite system</w:t>
-      </w:r>
-      <w:r>
-        <w:rPr>
-          <w:color w:val="000000"/>
-          <w:shd w:val="clear" w:color="auto" w:fill="FFFFFF"/>
-        </w:rPr>
-        <w:t>. For communication to be possible HST must have a direct line of sight to at</w:t>
-      </w:r>
-      <w:r>
-        <w:rPr>
-          <w:color w:val="000000"/>
-          <w:shd w:val="clear" w:color="auto" w:fill="FFFFFF"/>
-        </w:rPr>
-        <w:t xml:space="preserve"> </w:t>
-      </w:r>
-      <w:r>
-        <w:rPr>
-          <w:color w:val="000000"/>
-          <w:shd w:val="clear" w:color="auto" w:fill="FFFFFF"/>
-        </w:rPr>
-        <w:t>least one of these 5</w:t>
-      </w:r>
-      <w:r>
-        <w:rPr>
-          <w:color w:val="000000"/>
-          <w:shd w:val="clear" w:color="auto" w:fill="FFFFFF"/>
-        </w:rPr>
-        <w:t xml:space="preserve"> satellites.</w:t>
+        <w:t>which utilised the recently installed WFC3 camera</w:t>
+      </w:r>
+      <w:r>
+        <w:rPr>
+          <w:color w:val="000000"/>
+          <w:shd w:val="clear" w:color="auto" w:fill="FFFFFF"/>
+        </w:rPr>
+        <w:t xml:space="preserve"> as well as combining over 2000 separate exposures from different sources</w:t>
+      </w:r>
+      <w:r>
+        <w:rPr>
+          <w:color w:val="000000"/>
+          <w:shd w:val="clear" w:color="auto" w:fill="FFFFFF"/>
+        </w:rPr>
+        <w:t xml:space="preserve"> [ESA_2</w:t>
+      </w:r>
+      <w:r>
+        <w:rPr>
+          <w:color w:val="000000"/>
+          <w:shd w:val="clear" w:color="auto" w:fill="FFFFFF"/>
+        </w:rPr>
+        <w:t>].</w:t>
       </w:r>
     </w:p>
     <w:p>
       <w:pPr>
         <w:rPr>
-          <w:color w:val="000000"/>
-          <w:shd w:val="clear" w:color="auto" w:fill="FFFFFF"/>
+          <w:color w:val="FF0000"/>
         </w:rPr>
       </w:pPr>
       <w:r>
         <w:rPr>
-          <w:color w:val="000000"/>
-          <w:shd w:val="clear" w:color="auto" w:fill="FFFFFF"/>
-        </w:rPr>
+          <w:color w:val="FF0000"/>
+        </w:rPr>
+        <w:t xml:space="preserve">Using data from the HUDF, object UDFj-39546284 was identified. In a paper by </w:t>
+      </w:r>
+      <w:proofErr w:type="spellStart"/>
+      <w:r>
+        <w:rPr>
+          <w:color w:val="FF0000"/>
+        </w:rPr>
+        <w:t>Bouwens</w:t>
+      </w:r>
+      <w:proofErr w:type="spellEnd"/>
+      <w:r>
+        <w:rPr>
+          <w:color w:val="FF0000"/>
+        </w:rPr>
+        <w:t xml:space="preserve"> et al. published in 2012 their best fit places it at a </w:t>
+      </w:r>
+      <w:proofErr w:type="spellStart"/>
+      <w:r>
+        <w:rPr>
+          <w:color w:val="FF0000"/>
+        </w:rPr>
+        <w:t>redshift</w:t>
+      </w:r>
+      <w:proofErr w:type="spellEnd"/>
+      <w:r>
+        <w:rPr>
+          <w:color w:val="FF0000"/>
+        </w:rPr>
+        <w:t xml:space="preserve"> of </w:t>
+      </w:r>
+      <w:r>
+        <w:rPr>
+          <w:color w:val="FF0000"/>
+        </w:rPr>
+        <w:t>11.8 ± 0.3 [Bouwens2012]. This would classify it as the oldest object ever observed, the exact nature of the object is not known but it is believed to be a mini-galaxy. Confirmation will require spectroscopic analysis, which is likely to be carried out by the J</w:t>
+      </w:r>
+      <w:r>
+        <w:rPr>
+          <w:color w:val="FF0000"/>
+        </w:rPr>
+        <w:t xml:space="preserve">ames </w:t>
+      </w:r>
+      <w:r>
+        <w:rPr>
+          <w:color w:val="FF0000"/>
+        </w:rPr>
+        <w:t>W</w:t>
+      </w:r>
+      <w:r>
+        <w:rPr>
+          <w:color w:val="FF0000"/>
+        </w:rPr>
+        <w:t xml:space="preserve">ebb </w:t>
+      </w:r>
+      <w:r>
+        <w:rPr>
+          <w:color w:val="FF0000"/>
+        </w:rPr>
+        <w:t>S</w:t>
+      </w:r>
+      <w:r>
+        <w:rPr>
+          <w:color w:val="FF0000"/>
+        </w:rPr>
+        <w:t xml:space="preserve">pace </w:t>
+      </w:r>
+      <w:r>
+        <w:rPr>
+          <w:color w:val="FF0000"/>
+        </w:rPr>
+        <w:t>T</w:t>
+      </w:r>
+      <w:r>
+        <w:rPr>
+          <w:color w:val="FF0000"/>
+        </w:rPr>
+        <w:t>elescope</w:t>
+      </w:r>
+      <w:r>
+        <w:rPr>
+          <w:color w:val="FF0000"/>
+        </w:rPr>
+        <w:t>. This observation demonstrates</w:t>
+      </w:r>
+      <w:r>
+        <w:rPr>
+          <w:color w:val="FF0000"/>
+        </w:rPr>
+        <w:t xml:space="preserve"> both</w:t>
+      </w:r>
+      <w:r>
+        <w:rPr>
+          <w:color w:val="FF0000"/>
+        </w:rPr>
+        <w:t xml:space="preserve"> the achievements and limits of the current technology.</w:t>
+      </w:r>
+    </w:p>
+    <w:p/>
+    <w:p>
+      <w:r>
         <w:lastRenderedPageBreak/>
-        <w:t>The HST</w:t>
-      </w:r>
-      <w:r>
-        <w:rPr>
-          <w:color w:val="000000"/>
-          <w:shd w:val="clear" w:color="auto" w:fill="FFFFFF"/>
-        </w:rPr>
-        <w:t xml:space="preserve"> is powered using 2 arrays of solar panels each capable of converting the sun</w:t>
-      </w:r>
-      <w:r>
-        <w:rPr>
-          <w:color w:val="000000"/>
-          <w:shd w:val="clear" w:color="auto" w:fill="FFFFFF"/>
-        </w:rPr>
-        <w:t>’</w:t>
-      </w:r>
-      <w:r>
-        <w:rPr>
-          <w:color w:val="000000"/>
-          <w:shd w:val="clear" w:color="auto" w:fill="FFFFFF"/>
-        </w:rPr>
-        <w:t xml:space="preserve">s rays into 2,800 watts of electricity. </w:t>
-      </w:r>
-      <w:r>
-        <w:rPr>
-          <w:color w:val="000000"/>
-          <w:shd w:val="clear" w:color="auto" w:fill="FFFFFF"/>
-        </w:rPr>
-        <w:t xml:space="preserve">The arrays </w:t>
-      </w:r>
-      <w:r>
-        <w:rPr>
-          <w:color w:val="000000"/>
-          <w:shd w:val="clear" w:color="auto" w:fill="FFFFFF"/>
-        </w:rPr>
-        <w:t>are able</w:t>
-      </w:r>
-      <w:r>
-        <w:rPr>
-          <w:color w:val="000000"/>
-          <w:shd w:val="clear" w:color="auto" w:fill="FFFFFF"/>
-        </w:rPr>
-        <w:t xml:space="preserve"> to store </w:t>
-      </w:r>
-      <w:r>
-        <w:rPr>
-          <w:color w:val="000000"/>
-          <w:shd w:val="clear" w:color="auto" w:fill="FFFFFF"/>
-        </w:rPr>
-        <w:t xml:space="preserve">the </w:t>
-      </w:r>
-      <w:r>
-        <w:rPr>
-          <w:color w:val="000000"/>
-          <w:shd w:val="clear" w:color="auto" w:fill="FFFFFF"/>
-        </w:rPr>
-        <w:t>electricity in batteries allow</w:t>
-      </w:r>
-      <w:r>
-        <w:rPr>
-          <w:color w:val="000000"/>
-          <w:shd w:val="clear" w:color="auto" w:fill="FFFFFF"/>
-        </w:rPr>
-        <w:t>ing the</w:t>
-      </w:r>
-      <w:r>
-        <w:rPr>
-          <w:color w:val="000000"/>
-          <w:shd w:val="clear" w:color="auto" w:fill="FFFFFF"/>
-        </w:rPr>
-        <w:t xml:space="preserve"> HST to remain active while in the Earth’s shadow (approximately 36 minutes out of every 97 minute orbit).</w:t>
+        <w:t>Operation:</w:t>
       </w:r>
     </w:p>
     <w:p>
@@ -674,11 +686,56 @@
         </w:rPr>
       </w:pPr>
       <w:r>
-        <w:rPr>
-          <w:color w:val="000000"/>
-          <w:shd w:val="clear" w:color="auto" w:fill="FFFFFF"/>
-        </w:rPr>
-        <w:t>Orbiting the Earth subjects the HST to extreme conditions due to the effect of zero gravity and the variation in temperature</w:t>
+        <w:t xml:space="preserve">The HST </w:t>
+      </w:r>
+      <w:r>
+        <w:t>is operated remotely from the earth, i</w:t>
+      </w:r>
+      <w:r>
+        <w:t>t</w:t>
+      </w:r>
+      <w:r>
+        <w:t xml:space="preserve"> has 4 antennae which can send and receive signals </w:t>
+      </w:r>
+      <w:r>
+        <w:t xml:space="preserve">from the </w:t>
+      </w:r>
+      <w:r>
+        <w:rPr>
+          <w:color w:val="000000"/>
+          <w:shd w:val="clear" w:color="auto" w:fill="FFFFFF"/>
+        </w:rPr>
+        <w:t xml:space="preserve">Flight Operations Team at Goddard Space Flight </w:t>
+      </w:r>
+      <w:proofErr w:type="spellStart"/>
+      <w:r>
+        <w:rPr>
+          <w:color w:val="000000"/>
+          <w:shd w:val="clear" w:color="auto" w:fill="FFFFFF"/>
+        </w:rPr>
+        <w:t>Center</w:t>
+      </w:r>
+      <w:proofErr w:type="spellEnd"/>
+      <w:r>
+        <w:rPr>
+          <w:color w:val="000000"/>
+          <w:shd w:val="clear" w:color="auto" w:fill="FFFFFF"/>
+        </w:rPr>
+        <w:t xml:space="preserve"> in Greenbelt, M</w:t>
+      </w:r>
+      <w:r>
+        <w:rPr>
+          <w:color w:val="000000"/>
+          <w:shd w:val="clear" w:color="auto" w:fill="FFFFFF"/>
+        </w:rPr>
+        <w:t>arylan</w:t>
+      </w:r>
+      <w:r>
+        <w:rPr>
+          <w:color w:val="000000"/>
+          <w:shd w:val="clear" w:color="auto" w:fill="FFFFFF"/>
+        </w:rPr>
+        <w:t>d</w:t>
       </w:r>
       <w:r>
         <w:rPr>
@@ -692,56 +749,35 @@
           <w:color w:val="000000"/>
           <w:shd w:val="clear" w:color="auto" w:fill="FFFFFF"/>
         </w:rPr>
-        <w:t>(</w:t>
-      </w:r>
-      <w:r>
-        <w:rPr>
-          <w:color w:val="000000"/>
-          <w:shd w:val="clear" w:color="auto" w:fill="FFFFFF"/>
-        </w:rPr>
-        <w:t>up to around 40 K) during each orbit. The optical system is held together using a skeleton (truss) constructed from Graphite epoxy. Graphite epoxy, commonly f</w:t>
-      </w:r>
-      <w:r>
-        <w:rPr>
-          <w:color w:val="000000"/>
-          <w:shd w:val="clear" w:color="auto" w:fill="FFFFFF"/>
-        </w:rPr>
-        <w:t>ound in racquets and golf clubs</w:t>
-      </w:r>
-      <w:r>
-        <w:rPr>
-          <w:color w:val="000000"/>
-          <w:shd w:val="clear" w:color="auto" w:fill="FFFFFF"/>
-        </w:rPr>
-        <w:t xml:space="preserve"> is a stiff </w:t>
-      </w:r>
-      <w:r>
-        <w:rPr>
-          <w:color w:val="000000"/>
-          <w:shd w:val="clear" w:color="auto" w:fill="FFFFFF"/>
-        </w:rPr>
-        <w:t xml:space="preserve">and </w:t>
-      </w:r>
-      <w:r>
-        <w:rPr>
-          <w:color w:val="000000"/>
-          <w:shd w:val="clear" w:color="auto" w:fill="FFFFFF"/>
-        </w:rPr>
-        <w:t>lightweight material able to resist expansion and contraction due to temperature changes.</w:t>
-      </w:r>
-      <w:r>
-        <w:rPr>
-          <w:color w:val="000000"/>
-          <w:shd w:val="clear" w:color="auto" w:fill="FFFFFF"/>
-        </w:rPr>
-        <w:t xml:space="preserve"> [Hubsite_4</w:t>
-      </w:r>
-      <w:r>
-        <w:rPr>
-          <w:color w:val="000000"/>
-          <w:shd w:val="clear" w:color="auto" w:fill="FFFFFF"/>
-        </w:rPr>
-        <w:t>]</w:t>
+        <w:t>via the Tracking and Data Relay Satellite system</w:t>
+      </w:r>
+      <w:r>
+        <w:rPr>
+          <w:color w:val="000000"/>
+          <w:shd w:val="clear" w:color="auto" w:fill="FFFFFF"/>
+        </w:rPr>
+        <w:t>. For communication to be possible HST must have a direct line of sight to at</w:t>
+      </w:r>
+      <w:r>
+        <w:rPr>
+          <w:color w:val="000000"/>
+          <w:shd w:val="clear" w:color="auto" w:fill="FFFFFF"/>
+        </w:rPr>
+        <w:t xml:space="preserve"> </w:t>
+      </w:r>
+      <w:r>
+        <w:rPr>
+          <w:color w:val="000000"/>
+          <w:shd w:val="clear" w:color="auto" w:fill="FFFFFF"/>
+        </w:rPr>
+        <w:t>least one of these 5</w:t>
+      </w:r>
+      <w:r>
+        <w:rPr>
+          <w:color w:val="000000"/>
+          <w:shd w:val="clear" w:color="auto" w:fill="FFFFFF"/>
+        </w:rPr>
+        <w:t xml:space="preserve"> satellites.</w:t>
       </w:r>
     </w:p>
     <w:p>
@@ -756,21 +792,77 @@
           <w:color w:val="000000"/>
           <w:shd w:val="clear" w:color="auto" w:fill="FFFFFF"/>
         </w:rPr>
-        <w:t xml:space="preserve">Performance and </w:t>
-      </w:r>
-      <w:r>
-        <w:rPr>
-          <w:color w:val="000000"/>
-          <w:shd w:val="clear" w:color="auto" w:fill="FFFFFF"/>
-        </w:rPr>
-        <w:t>Optical Telescope Array</w:t>
-      </w:r>
-      <w:r>
-        <w:rPr>
-          <w:color w:val="000000"/>
-          <w:shd w:val="clear" w:color="auto" w:fill="FFFFFF"/>
-        </w:rPr>
-        <w:t>:</w:t>
+        <w:t>The HST</w:t>
+      </w:r>
+      <w:r>
+        <w:rPr>
+          <w:color w:val="000000"/>
+          <w:shd w:val="clear" w:color="auto" w:fill="FFFFFF"/>
+        </w:rPr>
+        <w:t xml:space="preserve"> is powered using 2 arrays of solar panels each capable of converting the sun</w:t>
+      </w:r>
+      <w:r>
+        <w:rPr>
+          <w:color w:val="000000"/>
+          <w:shd w:val="clear" w:color="auto" w:fill="FFFFFF"/>
+        </w:rPr>
+        <w:t>’</w:t>
+      </w:r>
+      <w:r>
+        <w:rPr>
+          <w:color w:val="000000"/>
+          <w:shd w:val="clear" w:color="auto" w:fill="FFFFFF"/>
+        </w:rPr>
+        <w:t xml:space="preserve">s rays into 2,800 watts of electricity. </w:t>
+      </w:r>
+      <w:r>
+        <w:rPr>
+          <w:color w:val="000000"/>
+          <w:shd w:val="clear" w:color="auto" w:fill="FFFFFF"/>
+        </w:rPr>
+        <w:t xml:space="preserve">The arrays </w:t>
+      </w:r>
+      <w:r>
+        <w:rPr>
+          <w:color w:val="000000"/>
+          <w:shd w:val="clear" w:color="auto" w:fill="FFFFFF"/>
+        </w:rPr>
+        <w:t>are able</w:t>
+      </w:r>
+      <w:r>
+        <w:rPr>
+          <w:color w:val="000000"/>
+          <w:shd w:val="clear" w:color="auto" w:fill="FFFFFF"/>
+        </w:rPr>
+        <w:t xml:space="preserve"> to store </w:t>
+      </w:r>
+      <w:r>
+        <w:rPr>
+          <w:color w:val="000000"/>
+          <w:shd w:val="clear" w:color="auto" w:fill="FFFFFF"/>
+        </w:rPr>
+        <w:t xml:space="preserve">the </w:t>
+      </w:r>
+      <w:r>
+        <w:rPr>
+          <w:color w:val="000000"/>
+          <w:shd w:val="clear" w:color="auto" w:fill="FFFFFF"/>
+        </w:rPr>
+        <w:t>electricity in batteries allow</w:t>
+      </w:r>
+      <w:r>
+        <w:rPr>
+          <w:color w:val="000000"/>
+          <w:shd w:val="clear" w:color="auto" w:fill="FFFFFF"/>
+        </w:rPr>
+        <w:t>ing the</w:t>
+      </w:r>
+      <w:r>
+        <w:rPr>
+          <w:color w:val="000000"/>
+          <w:shd w:val="clear" w:color="auto" w:fill="FFFFFF"/>
+        </w:rPr>
+        <w:t xml:space="preserve"> HST to remain active while in the Earth’s shadow (approximately 36 minutes out of every 97 minute orbit).</w:t>
       </w:r>
     </w:p>
     <w:p>
@@ -785,6 +877,113 @@
           <w:color w:val="000000"/>
           <w:shd w:val="clear" w:color="auto" w:fill="FFFFFF"/>
         </w:rPr>
+        <w:t>Orbiting the Earth subjects the HST to extreme conditions due to the effect of zero gravity and the variation in temperature</w:t>
+      </w:r>
+      <w:r>
+        <w:rPr>
+          <w:color w:val="000000"/>
+          <w:shd w:val="clear" w:color="auto" w:fill="FFFFFF"/>
+        </w:rPr>
+        <w:t xml:space="preserve"> </w:t>
+      </w:r>
+      <w:r>
+        <w:rPr>
+          <w:color w:val="000000"/>
+          <w:shd w:val="clear" w:color="auto" w:fill="FFFFFF"/>
+        </w:rPr>
+        <w:t>(</w:t>
+      </w:r>
+      <w:r>
+        <w:rPr>
+          <w:color w:val="000000"/>
+          <w:shd w:val="clear" w:color="auto" w:fill="FFFFFF"/>
+        </w:rPr>
+        <w:t>up to around 40 K) during each orbit. The optical system is held together using a skeleton (truss) constructed from Graphite epoxy. Graphite epoxy, commonly f</w:t>
+      </w:r>
+      <w:r>
+        <w:rPr>
+          <w:color w:val="000000"/>
+          <w:shd w:val="clear" w:color="auto" w:fill="FFFFFF"/>
+        </w:rPr>
+        <w:t>ound in racquets and golf clubs</w:t>
+      </w:r>
+      <w:r>
+        <w:rPr>
+          <w:color w:val="000000"/>
+          <w:shd w:val="clear" w:color="auto" w:fill="FFFFFF"/>
+        </w:rPr>
+        <w:t xml:space="preserve"> is a stiff </w:t>
+      </w:r>
+      <w:r>
+        <w:rPr>
+          <w:color w:val="000000"/>
+          <w:shd w:val="clear" w:color="auto" w:fill="FFFFFF"/>
+        </w:rPr>
+        <w:t xml:space="preserve">and </w:t>
+      </w:r>
+      <w:r>
+        <w:rPr>
+          <w:color w:val="000000"/>
+          <w:shd w:val="clear" w:color="auto" w:fill="FFFFFF"/>
+        </w:rPr>
+        <w:t>lightweight material able to resist expansion and contraction due to temperature changes.</w:t>
+      </w:r>
+      <w:r>
+        <w:rPr>
+          <w:color w:val="000000"/>
+          <w:shd w:val="clear" w:color="auto" w:fill="FFFFFF"/>
+        </w:rPr>
+        <w:t xml:space="preserve"> [Hubsite_4</w:t>
+      </w:r>
+      <w:r>
+        <w:rPr>
+          <w:color w:val="000000"/>
+          <w:shd w:val="clear" w:color="auto" w:fill="FFFFFF"/>
+        </w:rPr>
+        <w:t>]</w:t>
+      </w:r>
+    </w:p>
+    <w:p>
+      <w:pPr>
+        <w:rPr>
+          <w:color w:val="000000"/>
+          <w:shd w:val="clear" w:color="auto" w:fill="FFFFFF"/>
+        </w:rPr>
+      </w:pPr>
+      <w:r>
+        <w:rPr>
+          <w:color w:val="000000"/>
+          <w:shd w:val="clear" w:color="auto" w:fill="FFFFFF"/>
+        </w:rPr>
+        <w:t xml:space="preserve">Performance and </w:t>
+      </w:r>
+      <w:r>
+        <w:rPr>
+          <w:color w:val="000000"/>
+          <w:shd w:val="clear" w:color="auto" w:fill="FFFFFF"/>
+        </w:rPr>
+        <w:t>Optical Telescope Array</w:t>
+      </w:r>
+      <w:r>
+        <w:rPr>
+          <w:color w:val="000000"/>
+          <w:shd w:val="clear" w:color="auto" w:fill="FFFFFF"/>
+        </w:rPr>
+        <w:t>:</w:t>
+      </w:r>
+    </w:p>
+    <w:p>
+      <w:pPr>
+        <w:rPr>
+          <w:color w:val="000000"/>
+          <w:shd w:val="clear" w:color="auto" w:fill="FFFFFF"/>
+        </w:rPr>
+      </w:pPr>
+      <w:r>
+        <w:rPr>
+          <w:color w:val="000000"/>
+          <w:shd w:val="clear" w:color="auto" w:fill="FFFFFF"/>
+        </w:rPr>
         <w:t xml:space="preserve">The HST is constructed using a </w:t>
       </w:r>
       <w:r>
@@ -792,8 +991,17 @@
           <w:color w:val="000000"/>
           <w:shd w:val="clear" w:color="auto" w:fill="FFFFFF"/>
         </w:rPr>
-        <w:t>Ritchey-Chretien Cassegrain</w:t>
-      </w:r>
+        <w:t xml:space="preserve">Ritchey-Chretien </w:t>
+      </w:r>
+      <w:proofErr w:type="spellStart"/>
+      <w:r>
+        <w:rPr>
+          <w:color w:val="000000"/>
+          <w:shd w:val="clear" w:color="auto" w:fill="FFFFFF"/>
+        </w:rPr>
+        <w:t>Cassegrain</w:t>
+      </w:r>
+      <w:proofErr w:type="spellEnd"/>
       <w:r>
         <w:rPr>
           <w:color w:val="000000"/>
@@ -862,7 +1070,23 @@
           <w:color w:val="000000"/>
           <w:shd w:val="clear" w:color="auto" w:fill="FFFFFF"/>
         </w:rPr>
-        <w:t xml:space="preserve">(image of HST optics) </w:t>
+        <w:t>(</w:t>
+      </w:r>
+      <w:proofErr w:type="gramStart"/>
+      <w:r>
+        <w:rPr>
+          <w:color w:val="000000"/>
+          <w:shd w:val="clear" w:color="auto" w:fill="FFFFFF"/>
+        </w:rPr>
+        <w:t>image</w:t>
+      </w:r>
+      <w:proofErr w:type="gramEnd"/>
+      <w:r>
+        <w:rPr>
+          <w:color w:val="000000"/>
+          <w:shd w:val="clear" w:color="auto" w:fill="FFFFFF"/>
+        </w:rPr>
+        <w:t xml:space="preserve"> of HST optics) </w:t>
       </w:r>
       <w:r>
         <w:rPr>
@@ -934,7 +1158,23 @@
           <w:color w:val="000000"/>
           <w:shd w:val="clear" w:color="auto" w:fill="FFFFFF"/>
         </w:rPr>
-        <w:t>(insert image: HST Optical Diagram)</w:t>
+        <w:t>(</w:t>
+      </w:r>
+      <w:proofErr w:type="gramStart"/>
+      <w:r>
+        <w:rPr>
+          <w:color w:val="000000"/>
+          <w:shd w:val="clear" w:color="auto" w:fill="FFFFFF"/>
+        </w:rPr>
+        <w:t>insert</w:t>
+      </w:r>
+      <w:proofErr w:type="gramEnd"/>
+      <w:r>
+        <w:rPr>
+          <w:color w:val="000000"/>
+          <w:shd w:val="clear" w:color="auto" w:fill="FFFFFF"/>
+        </w:rPr>
+        <w:t xml:space="preserve"> image: HST Optical Diagram)</w:t>
       </w:r>
     </w:p>
     <w:p>
@@ -950,7 +1190,23 @@
           <w:color w:val="000000"/>
           <w:shd w:val="clear" w:color="auto" w:fill="FFFFFF"/>
         </w:rPr>
-        <w:t>(caption: Diagram showing basic systems of HST, note that WFC2 has since been replaced by WFC3)</w:t>
+        <w:t>(</w:t>
+      </w:r>
+      <w:proofErr w:type="gramStart"/>
+      <w:r>
+        <w:rPr>
+          <w:color w:val="000000"/>
+          <w:shd w:val="clear" w:color="auto" w:fill="FFFFFF"/>
+        </w:rPr>
+        <w:t>caption</w:t>
+      </w:r>
+      <w:proofErr w:type="gramEnd"/>
+      <w:r>
+        <w:rPr>
+          <w:color w:val="000000"/>
+          <w:shd w:val="clear" w:color="auto" w:fill="FFFFFF"/>
+        </w:rPr>
+        <w:t>: Diagram showing basic systems of HST, note that WFC2 has since been replaced by WFC3)</w:t>
       </w:r>
     </w:p>
     <w:p>
@@ -1527,6 +1783,7 @@
               </w:rPr>
               <w:t xml:space="preserve">18x18 </w:t>
             </w:r>
+            <w:proofErr w:type="spellStart"/>
             <w:r>
               <w:rPr>
                 <w:rFonts w:ascii="Tahoma" w:hAnsi="Tahoma" w:cs="Tahoma"/>
@@ -1543,6 +1800,7 @@
               </w:rPr>
               <w:t>m</w:t>
             </w:r>
+            <w:proofErr w:type="spellEnd"/>
           </w:p>
         </w:tc>
       </w:tr>
@@ -1566,6 +1824,7 @@
                 <w:color w:val="000000"/>
                 <w:shd w:val="clear" w:color="auto" w:fill="FFFFFF"/>
               </w:rPr>
+              <w:lastRenderedPageBreak/>
               <w:t>Plate Scale</w:t>
             </w:r>
           </w:p>
@@ -1586,8 +1845,17 @@
                 <w:color w:val="000000"/>
                 <w:shd w:val="clear" w:color="auto" w:fill="FFFFFF"/>
               </w:rPr>
-              <w:t>0.13”/pix</w:t>
-            </w:r>
+              <w:t>0.13”/</w:t>
+            </w:r>
+            <w:proofErr w:type="spellStart"/>
+            <w:r>
+              <w:rPr>
+                <w:color w:val="000000"/>
+                <w:shd w:val="clear" w:color="auto" w:fill="FFFFFF"/>
+              </w:rPr>
+              <w:t>pix</w:t>
+            </w:r>
+            <w:proofErr w:type="spellEnd"/>
           </w:p>
         </w:tc>
       </w:tr>
@@ -1721,8 +1989,17 @@
                 <w:color w:val="000000"/>
                 <w:shd w:val="clear" w:color="auto" w:fill="FFFFFF"/>
               </w:rPr>
-              <w:t>/s/pix</w:t>
-            </w:r>
+              <w:t>/s/</w:t>
+            </w:r>
+            <w:proofErr w:type="spellStart"/>
+            <w:r>
+              <w:rPr>
+                <w:color w:val="000000"/>
+                <w:shd w:val="clear" w:color="auto" w:fill="FFFFFF"/>
+              </w:rPr>
+              <w:t>pix</w:t>
+            </w:r>
+            <w:proofErr w:type="spellEnd"/>
           </w:p>
         </w:tc>
       </w:tr>
@@ -1781,8 +2058,17 @@
                 <w:color w:val="000000"/>
                 <w:shd w:val="clear" w:color="auto" w:fill="FFFFFF"/>
               </w:rPr>
-              <w:t>/s/pix</w:t>
-            </w:r>
+              <w:t>/s/</w:t>
+            </w:r>
+            <w:proofErr w:type="spellStart"/>
+            <w:r>
+              <w:rPr>
+                <w:color w:val="000000"/>
+                <w:shd w:val="clear" w:color="auto" w:fill="FFFFFF"/>
+              </w:rPr>
+              <w:t>pix</w:t>
+            </w:r>
+            <w:proofErr w:type="spellEnd"/>
           </w:p>
         </w:tc>
       </w:tr>
@@ -1866,7 +2152,6 @@
                 <w:color w:val="000000"/>
                 <w:shd w:val="clear" w:color="auto" w:fill="FFFFFF"/>
               </w:rPr>
-              <w:lastRenderedPageBreak/>
               <w:t>Gain</w:t>
             </w:r>
           </w:p>
@@ -2019,8 +2304,17 @@
           <w:color w:val="000000"/>
           <w:shd w:val="clear" w:color="auto" w:fill="FFFFFF"/>
         </w:rPr>
-        <w:t>(Table!!:</w:t>
-      </w:r>
+        <w:t>(Table</w:t>
+      </w:r>
+      <w:proofErr w:type="gramStart"/>
+      <w:r>
+        <w:rPr>
+          <w:color w:val="000000"/>
+          <w:shd w:val="clear" w:color="auto" w:fill="FFFFFF"/>
+        </w:rPr>
+        <w:t>!!:</w:t>
+      </w:r>
+      <w:proofErr w:type="gramEnd"/>
       <w:r>
         <w:rPr>
           <w:color w:val="000000"/>
@@ -2049,6 +2343,14 @@
         </w:rPr>
         <w:t>])</w:t>
       </w:r>
+    </w:p>
+    <w:p>
+      <w:pPr>
+        <w:rPr>
+          <w:color w:val="000000"/>
+          <w:shd w:val="clear" w:color="auto" w:fill="FFFFFF"/>
+        </w:rPr>
+      </w:pPr>
     </w:p>
     <w:sectPr>
       <w:pgSz w:w="11906" w:h="16838"/>

</xml_diff>